<commit_message>
This my second Commit
</commit_message>
<xml_diff>
--- a/Hello.txt.docx
+++ b/Hello.txt.docx
@@ -42,21 +42,31 @@
           <w:rFonts w:ascii="Tw Cen MT" w:hAnsi="Tw Cen MT"/>
         </w:rPr>
       </w:pPr>
-      <w:proofErr w:type="spellStart"/>
+      <w:r>
+        <w:rPr>
+          <w:rFonts w:ascii="Tw Cen MT" w:hAnsi="Tw Cen MT"/>
+        </w:rPr>
+        <w:t>Void</w:t>
+      </w:r>
+      <w:r>
+        <w:rPr>
+          <w:rFonts w:ascii="Tw Cen MT" w:hAnsi="Tw Cen MT"/>
+        </w:rPr>
+        <w:t xml:space="preserve"> </w:t>
+      </w:r>
       <w:proofErr w:type="gramStart"/>
       <w:r>
         <w:rPr>
           <w:rFonts w:ascii="Tw Cen MT" w:hAnsi="Tw Cen MT"/>
         </w:rPr>
-        <w:t>int</w:t>
-      </w:r>
-      <w:proofErr w:type="spellEnd"/>
+        <w:t>main(</w:t>
+      </w:r>
       <w:proofErr w:type="gramEnd"/>
       <w:r>
         <w:rPr>
           <w:rFonts w:ascii="Tw Cen MT" w:hAnsi="Tw Cen MT"/>
         </w:rPr>
-        <w:t xml:space="preserve"> main() {</w:t>
+        <w:t>) {</w:t>
       </w:r>
     </w:p>
     <w:p>
@@ -72,7 +82,6 @@
         <w:t xml:space="preserve">  </w:t>
       </w:r>
       <w:proofErr w:type="spellStart"/>
-      <w:proofErr w:type="gramStart"/>
       <w:r>
         <w:rPr>
           <w:rFonts w:ascii="Tw Cen MT" w:hAnsi="Tw Cen MT"/>
@@ -84,15 +93,10 @@
         <w:rPr>
           <w:rFonts w:ascii="Tw Cen MT" w:hAnsi="Tw Cen MT"/>
         </w:rPr>
-        <w:t>(</w:t>
-      </w:r>
-      <w:proofErr w:type="gramEnd"/>
-      <w:r>
-        <w:rPr>
-          <w:rFonts w:ascii="Tw Cen MT" w:hAnsi="Tw Cen MT"/>
-        </w:rPr>
-        <w:t>"Your Name\n");</w:t>
-      </w:r>
+        <w:t>("Your Name\n");</w:t>
+      </w:r>
+      <w:bookmarkStart w:id="0" w:name="_GoBack"/>
+      <w:bookmarkEnd w:id="0"/>
     </w:p>
     <w:p>
       <w:pPr>
@@ -104,37 +108,8 @@
         <w:rPr>
           <w:rFonts w:ascii="Tw Cen MT" w:hAnsi="Tw Cen MT"/>
         </w:rPr>
-        <w:t xml:space="preserve">  </w:t>
-      </w:r>
-      <w:proofErr w:type="gramStart"/>
-      <w:r>
-        <w:rPr>
-          <w:rFonts w:ascii="Tw Cen MT" w:hAnsi="Tw Cen MT"/>
-        </w:rPr>
-        <w:t>return</w:t>
-      </w:r>
-      <w:proofErr w:type="gramEnd"/>
-      <w:r>
-        <w:rPr>
-          <w:rFonts w:ascii="Tw Cen MT" w:hAnsi="Tw Cen MT"/>
-        </w:rPr>
-        <w:t xml:space="preserve"> 0;</w:t>
-      </w:r>
-    </w:p>
-    <w:p>
-      <w:pPr>
-        <w:rPr>
-          <w:rFonts w:ascii="Tw Cen MT" w:hAnsi="Tw Cen MT"/>
-        </w:rPr>
-      </w:pPr>
-      <w:r>
-        <w:rPr>
-          <w:rFonts w:ascii="Tw Cen MT" w:hAnsi="Tw Cen MT"/>
-        </w:rPr>
         <w:t>}</w:t>
       </w:r>
-      <w:bookmarkStart w:id="0" w:name="_GoBack"/>
-      <w:bookmarkEnd w:id="0"/>
     </w:p>
     <w:sectPr>
       <w:pgSz w:w="12240" w:h="15840"/>

</xml_diff>